<commit_message>
add readme for basic usage, chapter2 questionnaire
</commit_message>
<xml_diff>
--- a/questionnaire/ch 02.docx
+++ b/questionnaire/ch 02.docx
@@ -1037,7 +1037,19 @@
         <w:rPr>
           <w:sz w:val="24"/>
         </w:rPr>
-        <w:t>development (training) computers.</w:t>
+        <w:t xml:space="preserve">development (training) </w:t>
+      </w:r>
+      <w:r>
+        <w:rPr>
+          <w:sz w:val="24"/>
+        </w:rPr>
+        <w:t>phase</w:t>
+      </w:r>
+      <w:r>
+        <w:rPr>
+          <w:sz w:val="24"/>
+        </w:rPr>
+        <w:t>.</w:t>
       </w:r>
     </w:p>
     <w:p>
@@ -1169,7 +1181,21 @@
           <w:sz w:val="24"/>
         </w:rPr>
         <w:br/>
-        <w:t>-Ensuring results are returned fast enough to be useful in practice.</w:t>
+        <w:t>-</w:t>
+      </w:r>
+      <w:r>
+        <w:rPr>
+          <w:sz w:val="24"/>
+        </w:rPr>
+        <w:t xml:space="preserve"> </w:t>
+      </w:r>
+      <w:bookmarkStart w:id="0" w:name="_GoBack"/>
+      <w:bookmarkEnd w:id="0"/>
+      <w:r>
+        <w:rPr>
+          <w:sz w:val="24"/>
+        </w:rPr>
+        <w:t>Ensuring results are returned fast enough to be useful in practice.</w:t>
       </w:r>
       <w:r>
         <w:rPr>
@@ -1431,13 +1457,7 @@
         <w:rPr>
           <w:sz w:val="24"/>
         </w:rPr>
-        <w:t>C</w:t>
-      </w:r>
-      <w:r>
-        <w:rPr>
-          <w:sz w:val="24"/>
-        </w:rPr>
-        <w:t>ashiers</w:t>
+        <w:t>Cashiers</w:t>
       </w:r>
       <w:r>
         <w:rPr>
@@ -1518,8 +1538,6 @@
         </w:rPr>
         <w:t>Start a blog, and write your first blog post. For instance, write about what you think deep learning might be useful in a domain you’re interested in.</w:t>
       </w:r>
-      <w:bookmarkStart w:id="0" w:name="_GoBack"/>
-      <w:bookmarkEnd w:id="0"/>
     </w:p>
     <w:p>
       <w:pPr>

</xml_diff>